<commit_message>
Fixed typo in HW 9
</commit_message>
<xml_diff>
--- a/docs/homework/09-A-MicroProgram.docx
+++ b/docs/homework/09-A-MicroProgram.docx
@@ -45,7 +45,6 @@
                 <w:rFonts w:cstheme="minorHAnsi"/>
               </w:rPr>
             </w:pPr>
-            <w:proofErr w:type="gramStart"/>
             <w:r>
               <w:rPr>
                 <w:rFonts w:ascii="Apple Color Emoji" w:hAnsi="Apple Color Emoji" w:cs="Apple Color Emoji"/>
@@ -72,7 +71,6 @@
               </w:rPr>
               <w:t>Essential</w:t>
             </w:r>
-            <w:proofErr w:type="gramEnd"/>
             <w:r>
               <w:rPr>
                 <w:rFonts w:ascii="Courier" w:hAnsi="Courier" w:cstheme="minorHAnsi"/>
@@ -126,7 +124,6 @@
                 <w:rFonts w:cstheme="minorHAnsi"/>
               </w:rPr>
             </w:pPr>
-            <w:proofErr w:type="gramStart"/>
             <w:r>
               <w:rPr>
                 <w:rFonts w:ascii="Apple Color Emoji" w:hAnsi="Apple Color Emoji" w:cs="Apple Color Emoji"/>
@@ -153,7 +150,6 @@
               </w:rPr>
               <w:t>Enhanced</w:t>
             </w:r>
-            <w:proofErr w:type="gramEnd"/>
             <w:r>
               <w:rPr>
                 <w:rFonts w:ascii="Courier" w:hAnsi="Courier" w:cstheme="minorHAnsi"/>
@@ -1063,18 +1059,8 @@
           <w:sz w:val="22"/>
           <w:szCs w:val="22"/>
         </w:rPr>
-        <w:t xml:space="preserve">Prof. Grant </w:t>
-      </w:r>
-      <w:proofErr w:type="spellStart"/>
-      <w:r>
-        <w:rPr>
-          <w:rFonts w:asciiTheme="minorHAnsi" w:hAnsiTheme="minorHAnsi" w:cstheme="minorHAnsi"/>
-          <w:sz w:val="22"/>
-          <w:szCs w:val="22"/>
-        </w:rPr>
-        <w:t>Braught</w:t>
-      </w:r>
-      <w:proofErr w:type="spellEnd"/>
+        <w:t>Prof. Grant Braught</w:t>
+      </w:r>
     </w:p>
     <w:p>
       <w:pPr>
@@ -1345,21 +1331,7 @@
         <w:rPr>
           <w:rFonts w:asciiTheme="minorHAnsi" w:hAnsiTheme="minorHAnsi" w:cstheme="minorHAnsi"/>
         </w:rPr>
-        <w:t xml:space="preserve">A </w:t>
-      </w:r>
-      <w:proofErr w:type="spellStart"/>
-      <w:r>
-        <w:rPr>
-          <w:rFonts w:asciiTheme="minorHAnsi" w:hAnsiTheme="minorHAnsi" w:cstheme="minorHAnsi"/>
-        </w:rPr>
-        <w:t>datapath</w:t>
-      </w:r>
-      <w:proofErr w:type="spellEnd"/>
-      <w:r>
-        <w:rPr>
-          <w:rFonts w:asciiTheme="minorHAnsi" w:hAnsiTheme="minorHAnsi" w:cstheme="minorHAnsi"/>
-        </w:rPr>
-        <w:t xml:space="preserve"> is the part of the computer’s central processing unit that performs computations.  The </w:t>
+        <w:t xml:space="preserve">A datapath is the part of the computer’s central processing unit that performs computations.  The </w:t>
       </w:r>
       <w:r>
         <w:rPr>
@@ -1387,21 +1359,7 @@
         <w:rPr>
           <w:rFonts w:asciiTheme="minorHAnsi" w:hAnsiTheme="minorHAnsi" w:cstheme="minorHAnsi"/>
         </w:rPr>
-        <w:t xml:space="preserve"> contains the circuitry that performs the computations (</w:t>
-      </w:r>
-      <w:proofErr w:type="gramStart"/>
-      <w:r>
-        <w:rPr>
-          <w:rFonts w:asciiTheme="minorHAnsi" w:hAnsiTheme="minorHAnsi" w:cstheme="minorHAnsi"/>
-        </w:rPr>
-        <w:t>e.g.</w:t>
-      </w:r>
-      <w:proofErr w:type="gramEnd"/>
-      <w:r>
-        <w:rPr>
-          <w:rFonts w:asciiTheme="minorHAnsi" w:hAnsiTheme="minorHAnsi" w:cstheme="minorHAnsi"/>
-        </w:rPr>
-        <w:t xml:space="preserve"> addition and subtraction).  The data moves from the Register Bank to the ALU and back on </w:t>
+        <w:t xml:space="preserve"> contains the circuitry that performs the computations (e.g. addition and subtraction).  The data moves from the Register Bank to the ALU and back on </w:t>
       </w:r>
       <w:r>
         <w:rPr>
@@ -1467,7 +1425,6 @@
         </w:rPr>
         <w:t xml:space="preserve"> the </w:t>
       </w:r>
-      <w:proofErr w:type="spellStart"/>
       <w:r>
         <w:rPr>
           <w:rFonts w:asciiTheme="minorHAnsi" w:hAnsiTheme="minorHAnsi" w:cstheme="minorHAnsi"/>
@@ -1476,7 +1433,6 @@
         </w:rPr>
         <w:t>datapath</w:t>
       </w:r>
-      <w:proofErr w:type="spellEnd"/>
       <w:r>
         <w:rPr>
           <w:rFonts w:asciiTheme="minorHAnsi" w:hAnsiTheme="minorHAnsi" w:cstheme="minorHAnsi"/>
@@ -1530,21 +1486,7 @@
         <w:rPr>
           <w:rFonts w:asciiTheme="minorHAnsi" w:hAnsiTheme="minorHAnsi" w:cstheme="minorHAnsi"/>
         </w:rPr>
-        <w:t xml:space="preserve">in the </w:t>
-      </w:r>
-      <w:proofErr w:type="spellStart"/>
-      <w:r>
-        <w:rPr>
-          <w:rFonts w:asciiTheme="minorHAnsi" w:hAnsiTheme="minorHAnsi" w:cstheme="minorHAnsi"/>
-        </w:rPr>
-        <w:t>datapath</w:t>
-      </w:r>
-      <w:proofErr w:type="spellEnd"/>
-      <w:r>
-        <w:rPr>
-          <w:rFonts w:asciiTheme="minorHAnsi" w:hAnsiTheme="minorHAnsi" w:cstheme="minorHAnsi"/>
-        </w:rPr>
-        <w:t xml:space="preserve"> </w:t>
+        <w:t xml:space="preserve">in the datapath </w:t>
       </w:r>
       <w:r>
         <w:rPr>
@@ -1620,19 +1562,11 @@
         </w:rPr>
         <w:t xml:space="preserve">pen the K&amp;S </w:t>
       </w:r>
-      <w:proofErr w:type="spellStart"/>
-      <w:r>
-        <w:rPr>
-          <w:rFonts w:asciiTheme="minorHAnsi" w:hAnsiTheme="minorHAnsi" w:cstheme="minorHAnsi"/>
-        </w:rPr>
-        <w:t>datapath</w:t>
-      </w:r>
-      <w:proofErr w:type="spellEnd"/>
-      <w:r>
-        <w:rPr>
-          <w:rFonts w:asciiTheme="minorHAnsi" w:hAnsiTheme="minorHAnsi" w:cstheme="minorHAnsi"/>
-        </w:rPr>
-        <w:t xml:space="preserve"> simulation</w:t>
+      <w:r>
+        <w:rPr>
+          <w:rFonts w:asciiTheme="minorHAnsi" w:hAnsiTheme="minorHAnsi" w:cstheme="minorHAnsi"/>
+        </w:rPr>
+        <w:t>datapath simulation</w:t>
       </w:r>
       <w:r>
         <w:rPr>
@@ -1719,19 +1653,11 @@
         </w:rPr>
         <w:t xml:space="preserve">Consider the configuration of the K&amp;S </w:t>
       </w:r>
-      <w:proofErr w:type="spellStart"/>
-      <w:r>
-        <w:rPr>
-          <w:rFonts w:asciiTheme="minorHAnsi" w:hAnsiTheme="minorHAnsi" w:cstheme="minorHAnsi"/>
-        </w:rPr>
-        <w:t>datapath</w:t>
-      </w:r>
-      <w:proofErr w:type="spellEnd"/>
-      <w:r>
-        <w:rPr>
-          <w:rFonts w:asciiTheme="minorHAnsi" w:hAnsiTheme="minorHAnsi" w:cstheme="minorHAnsi"/>
-        </w:rPr>
-        <w:t xml:space="preserve"> </w:t>
+      <w:r>
+        <w:rPr>
+          <w:rFonts w:asciiTheme="minorHAnsi" w:hAnsiTheme="minorHAnsi" w:cstheme="minorHAnsi"/>
+        </w:rPr>
+        <w:t xml:space="preserve">datapath </w:t>
       </w:r>
       <w:r>
         <w:rPr>
@@ -1986,14 +1912,12 @@
         </w:rPr>
         <w:t xml:space="preserve">onfigure the K&amp;S </w:t>
       </w:r>
-      <w:proofErr w:type="spellStart"/>
       <w:r>
         <w:rPr>
           <w:rFonts w:asciiTheme="minorHAnsi" w:hAnsiTheme="minorHAnsi" w:cstheme="minorHAnsi"/>
         </w:rPr>
         <w:t>datapath</w:t>
       </w:r>
-      <w:proofErr w:type="spellEnd"/>
       <w:r>
         <w:rPr>
           <w:rFonts w:asciiTheme="minorHAnsi" w:hAnsiTheme="minorHAnsi" w:cstheme="minorHAnsi"/>
@@ -2012,14 +1936,12 @@
         </w:rPr>
         <w:t xml:space="preserve">and store the result in a different location than the inputs.  Give a screen shot of the K&amp;S </w:t>
       </w:r>
-      <w:proofErr w:type="spellStart"/>
       <w:r>
         <w:rPr>
           <w:rFonts w:asciiTheme="minorHAnsi" w:hAnsiTheme="minorHAnsi" w:cstheme="minorHAnsi"/>
         </w:rPr>
         <w:t>datapath</w:t>
       </w:r>
-      <w:proofErr w:type="spellEnd"/>
       <w:r>
         <w:rPr>
           <w:rFonts w:asciiTheme="minorHAnsi" w:hAnsiTheme="minorHAnsi" w:cstheme="minorHAnsi"/>
@@ -2099,21 +2021,7 @@
         <w:rPr>
           <w:rFonts w:asciiTheme="minorHAnsi" w:hAnsiTheme="minorHAnsi" w:cstheme="minorHAnsi"/>
         </w:rPr>
-        <w:t xml:space="preserve"> the K&amp;S </w:t>
-      </w:r>
-      <w:proofErr w:type="spellStart"/>
-      <w:r>
-        <w:rPr>
-          <w:rFonts w:asciiTheme="minorHAnsi" w:hAnsiTheme="minorHAnsi" w:cstheme="minorHAnsi"/>
-        </w:rPr>
-        <w:t>datapath</w:t>
-      </w:r>
-      <w:proofErr w:type="spellEnd"/>
-      <w:r>
-        <w:rPr>
-          <w:rFonts w:asciiTheme="minorHAnsi" w:hAnsiTheme="minorHAnsi" w:cstheme="minorHAnsi"/>
-        </w:rPr>
-        <w:t xml:space="preserve"> </w:t>
+        <w:t xml:space="preserve"> the K&amp;S datapath </w:t>
       </w:r>
       <w:r>
         <w:rPr>
@@ -2294,14 +2202,12 @@
         </w:rPr>
         <w:t xml:space="preserve">K&amp;S </w:t>
       </w:r>
-      <w:proofErr w:type="spellStart"/>
       <w:r>
         <w:rPr>
           <w:rFonts w:asciiTheme="minorHAnsi" w:hAnsiTheme="minorHAnsi" w:cstheme="minorHAnsi"/>
         </w:rPr>
         <w:t>datapath</w:t>
       </w:r>
-      <w:proofErr w:type="spellEnd"/>
       <w:r>
         <w:rPr>
           <w:rFonts w:asciiTheme="minorHAnsi" w:hAnsiTheme="minorHAnsi" w:cstheme="minorHAnsi"/>
@@ -2415,21 +2321,7 @@
         <w:rPr>
           <w:rFonts w:asciiTheme="minorHAnsi" w:hAnsiTheme="minorHAnsi" w:cstheme="minorHAnsi"/>
         </w:rPr>
-        <w:t xml:space="preserve">.  Be sure to test your answer by executing the </w:t>
-      </w:r>
-      <w:proofErr w:type="spellStart"/>
-      <w:r>
-        <w:rPr>
-          <w:rFonts w:asciiTheme="minorHAnsi" w:hAnsiTheme="minorHAnsi" w:cstheme="minorHAnsi"/>
-        </w:rPr>
-        <w:t>datapath</w:t>
-      </w:r>
-      <w:proofErr w:type="spellEnd"/>
-      <w:r>
-        <w:rPr>
-          <w:rFonts w:asciiTheme="minorHAnsi" w:hAnsiTheme="minorHAnsi" w:cstheme="minorHAnsi"/>
-        </w:rPr>
-        <w:t>.</w:t>
+        <w:t>.  Be sure to test your answer by executing the datapath.</w:t>
       </w:r>
       <w:r>
         <w:rPr>
@@ -2481,21 +2373,7 @@
         <w:rPr>
           <w:rFonts w:asciiTheme="minorHAnsi" w:hAnsiTheme="minorHAnsi" w:cstheme="minorHAnsi"/>
         </w:rPr>
-        <w:t xml:space="preserve">b. Give values for R0 and R1 that would cause the negative flag to be set.  Be sure to test your answer by executing the </w:t>
-      </w:r>
-      <w:proofErr w:type="spellStart"/>
-      <w:r>
-        <w:rPr>
-          <w:rFonts w:asciiTheme="minorHAnsi" w:hAnsiTheme="minorHAnsi" w:cstheme="minorHAnsi"/>
-        </w:rPr>
-        <w:t>datapath</w:t>
-      </w:r>
-      <w:proofErr w:type="spellEnd"/>
-      <w:r>
-        <w:rPr>
-          <w:rFonts w:asciiTheme="minorHAnsi" w:hAnsiTheme="minorHAnsi" w:cstheme="minorHAnsi"/>
-        </w:rPr>
-        <w:t>.</w:t>
+        <w:t>b. Give values for R0 and R1 that would cause the negative flag to be set.  Be sure to test your answer by executing the datapath.</w:t>
       </w:r>
       <w:r>
         <w:rPr>
@@ -2615,21 +2493,7 @@
         <w:rPr>
           <w:rFonts w:asciiTheme="minorHAnsi" w:hAnsiTheme="minorHAnsi" w:cstheme="minorHAnsi"/>
         </w:rPr>
-        <w:t xml:space="preserve">Be sure to test your answer by executing the </w:t>
-      </w:r>
-      <w:proofErr w:type="spellStart"/>
-      <w:r>
-        <w:rPr>
-          <w:rFonts w:asciiTheme="minorHAnsi" w:hAnsiTheme="minorHAnsi" w:cstheme="minorHAnsi"/>
-        </w:rPr>
-        <w:t>datapath</w:t>
-      </w:r>
-      <w:proofErr w:type="spellEnd"/>
-      <w:r>
-        <w:rPr>
-          <w:rFonts w:asciiTheme="minorHAnsi" w:hAnsiTheme="minorHAnsi" w:cstheme="minorHAnsi"/>
-        </w:rPr>
-        <w:t>.</w:t>
+        <w:t>Be sure to test your answer by executing the datapath.</w:t>
       </w:r>
     </w:p>
     <w:p>
@@ -3131,21 +2995,7 @@
         <w:rPr>
           <w:rFonts w:asciiTheme="minorHAnsi" w:hAnsiTheme="minorHAnsi" w:cstheme="minorHAnsi"/>
         </w:rPr>
-        <w:t xml:space="preserve">Notice that each bit of the result is obtained by applying the operation (OR </w:t>
-      </w:r>
-      <w:proofErr w:type="spellStart"/>
-      <w:r>
-        <w:rPr>
-          <w:rFonts w:asciiTheme="minorHAnsi" w:hAnsiTheme="minorHAnsi" w:cstheme="minorHAnsi"/>
-        </w:rPr>
-        <w:t>or</w:t>
-      </w:r>
-      <w:proofErr w:type="spellEnd"/>
-      <w:r>
-        <w:rPr>
-          <w:rFonts w:asciiTheme="minorHAnsi" w:hAnsiTheme="minorHAnsi" w:cstheme="minorHAnsi"/>
-        </w:rPr>
-        <w:t xml:space="preserve"> AND) to the corresponding bits of A and B. For example, the yellow highlighted bit of the result in the bitwise OR example is a 1 because the two bits above it are 1 (A) and 0 (B) and 1 OR 0 is 1.  Similarly, the yellow highlighted bit of the result in the bitwise AND example is a 0 because the two bits above it are 1 (A) and 0 (B) and the 1 AND 0 is 0.  The other 3 bits of each result are computed in the same way, using the bits directly above them.</w:t>
+        <w:t>Notice that each bit of the result is obtained by applying the operation (OR or AND) to the corresponding bits of A and B. For example, the yellow highlighted bit of the result in the bitwise OR example is a 1 because the two bits above it are 1 (A) and 0 (B) and 1 OR 0 is 1.  Similarly, the yellow highlighted bit of the result in the bitwise AND example is a 0 because the two bits above it are 1 (A) and 0 (B) and the 1 AND 0 is 0.  The other 3 bits of each result are computed in the same way, using the bits directly above them.</w:t>
       </w:r>
     </w:p>
     <w:p>
@@ -3480,21 +3330,7 @@
         <w:rPr>
           <w:rFonts w:asciiTheme="minorHAnsi" w:hAnsiTheme="minorHAnsi" w:cstheme="minorHAnsi"/>
         </w:rPr>
-        <w:t xml:space="preserve">  Hint: Try it!  Set the </w:t>
-      </w:r>
-      <w:proofErr w:type="spellStart"/>
-      <w:r>
-        <w:rPr>
-          <w:rFonts w:asciiTheme="minorHAnsi" w:hAnsiTheme="minorHAnsi" w:cstheme="minorHAnsi"/>
-        </w:rPr>
-        <w:t>datapath</w:t>
-      </w:r>
-      <w:proofErr w:type="spellEnd"/>
-      <w:r>
-        <w:rPr>
-          <w:rFonts w:asciiTheme="minorHAnsi" w:hAnsiTheme="minorHAnsi" w:cstheme="minorHAnsi"/>
-        </w:rPr>
-        <w:t xml:space="preserve"> to show the values in binary (Number Base: 2), enter a value in to one of the registers and it to both the A and B bus.</w:t>
+        <w:t xml:space="preserve">  Hint: Try it!  Set the datapath to show the values in binary (Number Base: 2), enter a value in to one of the registers and it to both the A and B bus.</w:t>
       </w:r>
     </w:p>
     <w:p>
@@ -3617,19 +3453,11 @@
         </w:rPr>
         <w:t xml:space="preserve"> (</w:t>
       </w:r>
-      <w:proofErr w:type="gramStart"/>
-      <w:r>
-        <w:rPr>
-          <w:rFonts w:asciiTheme="minorHAnsi" w:hAnsiTheme="minorHAnsi" w:cstheme="minorHAnsi"/>
-        </w:rPr>
-        <w:t>i.e.</w:t>
-      </w:r>
-      <w:proofErr w:type="gramEnd"/>
-      <w:r>
-        <w:rPr>
-          <w:rFonts w:asciiTheme="minorHAnsi" w:hAnsiTheme="minorHAnsi" w:cstheme="minorHAnsi"/>
-        </w:rPr>
-        <w:t xml:space="preserve"> a </w:t>
+      <w:r>
+        <w:rPr>
+          <w:rFonts w:asciiTheme="minorHAnsi" w:hAnsiTheme="minorHAnsi" w:cstheme="minorHAnsi"/>
+        </w:rPr>
+        <w:t xml:space="preserve">i.e. a </w:t>
       </w:r>
       <w:r>
         <w:rPr>
@@ -3665,16 +3493,8 @@
         <w:rPr>
           <w:rFonts w:asciiTheme="minorHAnsi" w:hAnsiTheme="minorHAnsi" w:cstheme="minorHAnsi"/>
         </w:rPr>
-        <w:t xml:space="preserve">adds some switches to the </w:t>
-      </w:r>
-      <w:proofErr w:type="spellStart"/>
-      <w:r>
-        <w:rPr>
-          <w:rFonts w:asciiTheme="minorHAnsi" w:hAnsiTheme="minorHAnsi" w:cstheme="minorHAnsi"/>
-        </w:rPr>
-        <w:t>datapath</w:t>
-      </w:r>
-      <w:proofErr w:type="spellEnd"/>
+        <w:t>adds some switches to the datapath</w:t>
+      </w:r>
       <w:r>
         <w:rPr>
           <w:rFonts w:asciiTheme="minorHAnsi" w:hAnsiTheme="minorHAnsi" w:cstheme="minorHAnsi"/>
@@ -3750,6 +3570,20 @@
       </w:pPr>
       <w:r>
         <w:rPr>
+          <w:rFonts w:ascii="Apple Color Emoji" w:hAnsi="Apple Color Emoji" w:cs="Apple Color Emoji"/>
+          <w:sz w:val="32"/>
+          <w:szCs w:val="32"/>
+        </w:rPr>
+        <w:t>🔑</w:t>
+      </w:r>
+      <w:r>
+        <w:rPr>
+          <w:rFonts w:asciiTheme="minorHAnsi" w:hAnsiTheme="minorHAnsi" w:cstheme="minorHAnsi"/>
+        </w:rPr>
+        <w:t xml:space="preserve"> </w:t>
+      </w:r>
+      <w:r>
+        <w:rPr>
           <w:rFonts w:asciiTheme="minorHAnsi" w:hAnsiTheme="minorHAnsi" w:cstheme="minorHAnsi"/>
         </w:rPr>
         <w:t>6</w:t>
@@ -3777,21 +3611,7 @@
         <w:rPr>
           <w:rFonts w:asciiTheme="minorHAnsi" w:hAnsiTheme="minorHAnsi" w:cstheme="minorHAnsi"/>
         </w:rPr>
-        <w:t xml:space="preserve"> and then configure the K&amp;S </w:t>
-      </w:r>
-      <w:proofErr w:type="spellStart"/>
-      <w:r>
-        <w:rPr>
-          <w:rFonts w:asciiTheme="minorHAnsi" w:hAnsiTheme="minorHAnsi" w:cstheme="minorHAnsi"/>
-        </w:rPr>
-        <w:t>datapath</w:t>
-      </w:r>
-      <w:proofErr w:type="spellEnd"/>
-      <w:r>
-        <w:rPr>
-          <w:rFonts w:asciiTheme="minorHAnsi" w:hAnsiTheme="minorHAnsi" w:cstheme="minorHAnsi"/>
-        </w:rPr>
-        <w:t xml:space="preserve"> so that the value you entered will be transferred into register R2. </w:t>
+        <w:t xml:space="preserve"> and then configure the K&amp;S datapath so that the value you entered will be transferred into register R2. </w:t>
       </w:r>
       <w:r>
         <w:rPr>
@@ -3897,21 +3717,7 @@
         <w:rPr>
           <w:rFonts w:asciiTheme="minorHAnsi" w:hAnsiTheme="minorHAnsi" w:cstheme="minorHAnsi"/>
         </w:rPr>
-        <w:t xml:space="preserve"> Enter a value into register R3 and configure the </w:t>
-      </w:r>
-      <w:proofErr w:type="spellStart"/>
-      <w:r>
-        <w:rPr>
-          <w:rFonts w:asciiTheme="minorHAnsi" w:hAnsiTheme="minorHAnsi" w:cstheme="minorHAnsi"/>
-        </w:rPr>
-        <w:t>datapath</w:t>
-      </w:r>
-      <w:proofErr w:type="spellEnd"/>
-      <w:r>
-        <w:rPr>
-          <w:rFonts w:asciiTheme="minorHAnsi" w:hAnsiTheme="minorHAnsi" w:cstheme="minorHAnsi"/>
-        </w:rPr>
-        <w:t xml:space="preserve"> so that the value you entered is transferred to main memory address 7</w:t>
+        <w:t xml:space="preserve"> Enter a value into register R3 and configure the datapath so that the value you entered is transferred to main memory address 7</w:t>
       </w:r>
       <w:r>
         <w:rPr>
@@ -4357,14 +4163,12 @@
         </w:rPr>
         <w:t>a. What is the address of the first (</w:t>
       </w:r>
-      <w:proofErr w:type="gramStart"/>
       <w:r>
         <w:rPr>
           <w:rFonts w:asciiTheme="minorHAnsi" w:hAnsiTheme="minorHAnsi" w:cstheme="minorHAnsi"/>
         </w:rPr>
         <w:t>top most</w:t>
       </w:r>
-      <w:proofErr w:type="gramEnd"/>
       <w:r>
         <w:rPr>
           <w:rFonts w:asciiTheme="minorHAnsi" w:hAnsiTheme="minorHAnsi" w:cstheme="minorHAnsi"/>
@@ -4467,21 +4271,7 @@
         <w:rPr>
           <w:rFonts w:asciiTheme="minorHAnsi" w:hAnsiTheme="minorHAnsi" w:cstheme="minorHAnsi"/>
         </w:rPr>
-        <w:t xml:space="preserve">  Express this both as an integer and as a power of two (</w:t>
-      </w:r>
-      <w:proofErr w:type="gramStart"/>
-      <w:r>
-        <w:rPr>
-          <w:rFonts w:asciiTheme="minorHAnsi" w:hAnsiTheme="minorHAnsi" w:cstheme="minorHAnsi"/>
-        </w:rPr>
-        <w:t>e.g.</w:t>
-      </w:r>
-      <w:proofErr w:type="gramEnd"/>
-      <w:r>
-        <w:rPr>
-          <w:rFonts w:asciiTheme="minorHAnsi" w:hAnsiTheme="minorHAnsi" w:cstheme="minorHAnsi"/>
-        </w:rPr>
-        <w:t xml:space="preserve"> 2</w:t>
+        <w:t xml:space="preserve">  Express this both as an integer and as a power of two (e.g. 2</w:t>
       </w:r>
       <w:r>
         <w:rPr>
@@ -4846,19 +4636,11 @@
         </w:rPr>
         <w:t xml:space="preserve">The </w:t>
       </w:r>
-      <w:proofErr w:type="spellStart"/>
-      <w:r>
-        <w:rPr>
-          <w:rFonts w:asciiTheme="minorHAnsi" w:hAnsiTheme="minorHAnsi" w:cstheme="minorHAnsi"/>
-        </w:rPr>
-        <w:t>Microprogrammable</w:t>
-      </w:r>
-      <w:proofErr w:type="spellEnd"/>
-      <w:r>
-        <w:rPr>
-          <w:rFonts w:asciiTheme="minorHAnsi" w:hAnsiTheme="minorHAnsi" w:cstheme="minorHAnsi"/>
-        </w:rPr>
-        <w:t xml:space="preserve"> </w:t>
+      <w:r>
+        <w:rPr>
+          <w:rFonts w:asciiTheme="minorHAnsi" w:hAnsiTheme="minorHAnsi" w:cstheme="minorHAnsi"/>
+        </w:rPr>
+        <w:t xml:space="preserve">Microprogrammable </w:t>
       </w:r>
       <w:r>
         <w:rPr>
@@ -4934,21 +4716,7 @@
         <w:rPr>
           <w:rFonts w:asciiTheme="minorHAnsi" w:hAnsiTheme="minorHAnsi" w:cstheme="minorHAnsi"/>
         </w:rPr>
-        <w:t xml:space="preserve"> micro-instruction is an abstract representation of a particular configuration of the machine.  You need to know what the individual bits mean to write the microinstruction, but you do not need to know how those 1’s and 0’s actually </w:t>
-      </w:r>
-      <w:proofErr w:type="gramStart"/>
-      <w:r>
-        <w:rPr>
-          <w:rFonts w:asciiTheme="minorHAnsi" w:hAnsiTheme="minorHAnsi" w:cstheme="minorHAnsi"/>
-        </w:rPr>
-        <w:t>do</w:t>
-      </w:r>
-      <w:proofErr w:type="gramEnd"/>
-      <w:r>
-        <w:rPr>
-          <w:rFonts w:asciiTheme="minorHAnsi" w:hAnsiTheme="minorHAnsi" w:cstheme="minorHAnsi"/>
-        </w:rPr>
-        <w:t xml:space="preserve"> the configuration.</w:t>
+        <w:t xml:space="preserve"> micro-instruction is an abstract representation of a particular configuration of the machine.  You need to know what the individual bits mean to write the microinstruction, but you do not need to know how those 1’s and 0’s actually do the configuration.</w:t>
       </w:r>
       <w:r>
         <w:rPr>
@@ -4992,21 +4760,7 @@
         <w:rPr>
           <w:rFonts w:asciiTheme="minorHAnsi" w:hAnsiTheme="minorHAnsi" w:cstheme="minorHAnsi"/>
         </w:rPr>
-        <w:t xml:space="preserve"> </w:t>
-      </w:r>
-      <w:proofErr w:type="spellStart"/>
-      <w:r>
-        <w:rPr>
-          <w:rFonts w:asciiTheme="minorHAnsi" w:hAnsiTheme="minorHAnsi" w:cstheme="minorHAnsi"/>
-        </w:rPr>
-        <w:t>Microprogrammable</w:t>
-      </w:r>
-      <w:proofErr w:type="spellEnd"/>
-      <w:r>
-        <w:rPr>
-          <w:rFonts w:asciiTheme="minorHAnsi" w:hAnsiTheme="minorHAnsi" w:cstheme="minorHAnsi"/>
-        </w:rPr>
-        <w:t xml:space="preserve"> </w:t>
+        <w:t xml:space="preserve"> Microprogrammable </w:t>
       </w:r>
       <w:r>
         <w:rPr>
@@ -5089,49 +4843,7 @@
         <w:rPr>
           <w:rFonts w:asciiTheme="minorHAnsi" w:hAnsiTheme="minorHAnsi" w:cstheme="minorHAnsi"/>
         </w:rPr>
-        <w:t xml:space="preserve"> fields (</w:t>
-      </w:r>
-      <w:proofErr w:type="gramStart"/>
-      <w:r>
-        <w:rPr>
-          <w:rFonts w:asciiTheme="minorHAnsi" w:hAnsiTheme="minorHAnsi" w:cstheme="minorHAnsi"/>
-        </w:rPr>
-        <w:t>e.g.</w:t>
-      </w:r>
-      <w:proofErr w:type="gramEnd"/>
-      <w:r>
-        <w:rPr>
-          <w:rFonts w:asciiTheme="minorHAnsi" w:hAnsiTheme="minorHAnsi" w:cstheme="minorHAnsi"/>
-        </w:rPr>
-        <w:t xml:space="preserve"> A </w:t>
-      </w:r>
-      <w:proofErr w:type="spellStart"/>
-      <w:r>
-        <w:rPr>
-          <w:rFonts w:asciiTheme="minorHAnsi" w:hAnsiTheme="minorHAnsi" w:cstheme="minorHAnsi"/>
-        </w:rPr>
-        <w:t>Addr</w:t>
-      </w:r>
-      <w:proofErr w:type="spellEnd"/>
-      <w:r>
-        <w:rPr>
-          <w:rFonts w:asciiTheme="minorHAnsi" w:hAnsiTheme="minorHAnsi" w:cstheme="minorHAnsi"/>
-        </w:rPr>
-        <w:t xml:space="preserve">, B Add, ALU op, </w:t>
-      </w:r>
-      <w:proofErr w:type="spellStart"/>
-      <w:r>
-        <w:rPr>
-          <w:rFonts w:asciiTheme="minorHAnsi" w:hAnsiTheme="minorHAnsi" w:cstheme="minorHAnsi"/>
-        </w:rPr>
-        <w:t>etc</w:t>
-      </w:r>
-      <w:proofErr w:type="spellEnd"/>
-      <w:r>
-        <w:rPr>
-          <w:rFonts w:asciiTheme="minorHAnsi" w:hAnsiTheme="minorHAnsi" w:cstheme="minorHAnsi"/>
-        </w:rPr>
-        <w:t>) as shown below:</w:t>
+        <w:t xml:space="preserve"> fields (e.g. A Addr, B Add, ALU op, etc) as shown below:</w:t>
       </w:r>
     </w:p>
     <w:p>
@@ -5232,63 +4944,7 @@
         <w:rPr>
           <w:rFonts w:asciiTheme="minorHAnsi" w:hAnsiTheme="minorHAnsi" w:cstheme="minorHAnsi"/>
         </w:rPr>
-        <w:t xml:space="preserve">Each Knob (A </w:t>
-      </w:r>
-      <w:proofErr w:type="spellStart"/>
-      <w:r>
-        <w:rPr>
-          <w:rFonts w:asciiTheme="minorHAnsi" w:hAnsiTheme="minorHAnsi" w:cstheme="minorHAnsi"/>
-        </w:rPr>
-        <w:t>Addr</w:t>
-      </w:r>
-      <w:proofErr w:type="spellEnd"/>
-      <w:r>
-        <w:rPr>
-          <w:rFonts w:asciiTheme="minorHAnsi" w:hAnsiTheme="minorHAnsi" w:cstheme="minorHAnsi"/>
-        </w:rPr>
-        <w:t xml:space="preserve">, B </w:t>
-      </w:r>
-      <w:proofErr w:type="spellStart"/>
-      <w:r>
-        <w:rPr>
-          <w:rFonts w:asciiTheme="minorHAnsi" w:hAnsiTheme="minorHAnsi" w:cstheme="minorHAnsi"/>
-        </w:rPr>
-        <w:t>Addr</w:t>
-      </w:r>
-      <w:proofErr w:type="spellEnd"/>
-      <w:r>
-        <w:rPr>
-          <w:rFonts w:asciiTheme="minorHAnsi" w:hAnsiTheme="minorHAnsi" w:cstheme="minorHAnsi"/>
-        </w:rPr>
-        <w:t xml:space="preserve">, ALU Op, C </w:t>
-      </w:r>
-      <w:proofErr w:type="spellStart"/>
-      <w:r>
-        <w:rPr>
-          <w:rFonts w:asciiTheme="minorHAnsi" w:hAnsiTheme="minorHAnsi" w:cstheme="minorHAnsi"/>
-        </w:rPr>
-        <w:t>Addr</w:t>
-      </w:r>
-      <w:proofErr w:type="spellEnd"/>
-      <w:r>
-        <w:rPr>
-          <w:rFonts w:asciiTheme="minorHAnsi" w:hAnsiTheme="minorHAnsi" w:cstheme="minorHAnsi"/>
-        </w:rPr>
-        <w:t xml:space="preserve">) has 4 positions. </w:t>
-      </w:r>
-      <w:proofErr w:type="gramStart"/>
-      <w:r>
-        <w:rPr>
-          <w:rFonts w:asciiTheme="minorHAnsi" w:hAnsiTheme="minorHAnsi" w:cstheme="minorHAnsi"/>
-        </w:rPr>
-        <w:t>So</w:t>
-      </w:r>
-      <w:proofErr w:type="gramEnd"/>
-      <w:r>
-        <w:rPr>
-          <w:rFonts w:asciiTheme="minorHAnsi" w:hAnsiTheme="minorHAnsi" w:cstheme="minorHAnsi"/>
-        </w:rPr>
-        <w:t xml:space="preserve"> two bits will be used to represent its position </w:t>
+        <w:t xml:space="preserve">Each Knob (A Addr, B Addr, ALU Op, C Addr) has 4 positions. So two bits will be used to represent its position </w:t>
       </w:r>
       <w:r>
         <w:rPr>
@@ -5318,21 +4974,7 @@
         <w:rPr>
           <w:rFonts w:asciiTheme="minorHAnsi" w:hAnsiTheme="minorHAnsi" w:cstheme="minorHAnsi"/>
         </w:rPr>
-        <w:t xml:space="preserve">  For example, the B </w:t>
-      </w:r>
-      <w:proofErr w:type="spellStart"/>
-      <w:r>
-        <w:rPr>
-          <w:rFonts w:asciiTheme="minorHAnsi" w:hAnsiTheme="minorHAnsi" w:cstheme="minorHAnsi"/>
-        </w:rPr>
-        <w:t>Addr</w:t>
-      </w:r>
-      <w:proofErr w:type="spellEnd"/>
-      <w:r>
-        <w:rPr>
-          <w:rFonts w:asciiTheme="minorHAnsi" w:hAnsiTheme="minorHAnsi" w:cstheme="minorHAnsi"/>
-        </w:rPr>
-        <w:t xml:space="preserve"> field for the knob shown below </w:t>
+        <w:t xml:space="preserve">  For example, the B Addr field for the knob shown below </w:t>
       </w:r>
       <w:r>
         <w:rPr>
@@ -5581,21 +5223,7 @@
         <w:rPr>
           <w:rFonts w:asciiTheme="minorHAnsi" w:hAnsiTheme="minorHAnsi" w:cstheme="minorHAnsi"/>
         </w:rPr>
-        <w:t xml:space="preserve">The RW </w:t>
-      </w:r>
-      <w:proofErr w:type="spellStart"/>
-      <w:r>
-        <w:rPr>
-          <w:rFonts w:asciiTheme="minorHAnsi" w:hAnsiTheme="minorHAnsi" w:cstheme="minorHAnsi"/>
-        </w:rPr>
-        <w:t>Addr</w:t>
-      </w:r>
-      <w:proofErr w:type="spellEnd"/>
-      <w:r>
-        <w:rPr>
-          <w:rFonts w:asciiTheme="minorHAnsi" w:hAnsiTheme="minorHAnsi" w:cstheme="minorHAnsi"/>
-        </w:rPr>
-        <w:t xml:space="preserve"> field is 5</w:t>
+        <w:t>The RW Addr field is 5</w:t>
       </w:r>
       <w:r>
         <w:rPr>
@@ -5644,21 +5272,7 @@
         <w:rPr>
           <w:rFonts w:asciiTheme="minorHAnsi" w:hAnsiTheme="minorHAnsi" w:cstheme="minorHAnsi"/>
         </w:rPr>
-        <w:t xml:space="preserve"> is being used then the RW </w:t>
-      </w:r>
-      <w:proofErr w:type="spellStart"/>
-      <w:r>
-        <w:rPr>
-          <w:rFonts w:asciiTheme="minorHAnsi" w:hAnsiTheme="minorHAnsi" w:cstheme="minorHAnsi"/>
-        </w:rPr>
-        <w:t>Addr</w:t>
-      </w:r>
-      <w:proofErr w:type="spellEnd"/>
-      <w:r>
-        <w:rPr>
-          <w:rFonts w:asciiTheme="minorHAnsi" w:hAnsiTheme="minorHAnsi" w:cstheme="minorHAnsi"/>
-        </w:rPr>
-        <w:t xml:space="preserve"> field will be 01100</w:t>
+        <w:t xml:space="preserve"> is being used then the RW Addr field will be 01100</w:t>
       </w:r>
       <w:r>
         <w:rPr>
@@ -6296,19 +5910,8 @@
                 <w:bCs/>
                 <w:color w:val="000000"/>
               </w:rPr>
-              <w:t xml:space="preserve">A </w:t>
+              <w:t>A Addr</w:t>
             </w:r>
-            <w:proofErr w:type="spellStart"/>
-            <w:r>
-              <w:rPr>
-                <w:rFonts w:ascii="Calibri" w:hAnsi="Calibri" w:cs="Calibri"/>
-                <w:b/>
-                <w:bCs/>
-                <w:color w:val="000000"/>
-              </w:rPr>
-              <w:t>Addr</w:t>
-            </w:r>
-            <w:proofErr w:type="spellEnd"/>
           </w:p>
         </w:tc>
         <w:tc>
@@ -6342,19 +5945,8 @@
                 <w:bCs/>
                 <w:color w:val="000000"/>
               </w:rPr>
-              <w:t xml:space="preserve">B </w:t>
+              <w:t>B Addr</w:t>
             </w:r>
-            <w:proofErr w:type="spellStart"/>
-            <w:r>
-              <w:rPr>
-                <w:rFonts w:ascii="Calibri" w:hAnsi="Calibri" w:cs="Calibri"/>
-                <w:b/>
-                <w:bCs/>
-                <w:color w:val="000000"/>
-              </w:rPr>
-              <w:t>Addr</w:t>
-            </w:r>
-            <w:proofErr w:type="spellEnd"/>
           </w:p>
         </w:tc>
         <w:tc>
@@ -6458,19 +6050,8 @@
                 <w:bCs/>
                 <w:color w:val="000000"/>
               </w:rPr>
-              <w:t xml:space="preserve">C </w:t>
+              <w:t>C Addr</w:t>
             </w:r>
-            <w:proofErr w:type="spellStart"/>
-            <w:r>
-              <w:rPr>
-                <w:rFonts w:ascii="Calibri" w:hAnsi="Calibri" w:cs="Calibri"/>
-                <w:b/>
-                <w:bCs/>
-                <w:color w:val="000000"/>
-              </w:rPr>
-              <w:t>Addr</w:t>
-            </w:r>
-            <w:proofErr w:type="spellEnd"/>
           </w:p>
         </w:tc>
         <w:tc>
@@ -6504,19 +6085,8 @@
                 <w:bCs/>
                 <w:color w:val="000000"/>
               </w:rPr>
-              <w:t xml:space="preserve">RW </w:t>
+              <w:t>RW Addr</w:t>
             </w:r>
-            <w:proofErr w:type="spellStart"/>
-            <w:r>
-              <w:rPr>
-                <w:rFonts w:ascii="Calibri" w:hAnsi="Calibri" w:cs="Calibri"/>
-                <w:b/>
-                <w:bCs/>
-                <w:color w:val="000000"/>
-              </w:rPr>
-              <w:t>Addr</w:t>
-            </w:r>
-            <w:proofErr w:type="spellEnd"/>
           </w:p>
         </w:tc>
         <w:tc>
@@ -7269,21 +6839,7 @@
         <w:rPr>
           <w:rFonts w:asciiTheme="minorHAnsi" w:hAnsiTheme="minorHAnsi" w:cstheme="minorHAnsi"/>
         </w:rPr>
-        <w:t xml:space="preserve">Many of the world’s most important inventions are an almost inevitable product of the discoveries and problems of their times. For each of these there were many different people in many different places all working at solving similar problems using similar ideas. Thus, it can be hard to say who was the inventor of </w:t>
-      </w:r>
-      <w:proofErr w:type="gramStart"/>
-      <w:r>
-        <w:rPr>
-          <w:rFonts w:asciiTheme="minorHAnsi" w:hAnsiTheme="minorHAnsi" w:cstheme="minorHAnsi"/>
-        </w:rPr>
-        <w:t>X  (</w:t>
-      </w:r>
-      <w:proofErr w:type="gramEnd"/>
-      <w:r>
-        <w:rPr>
-          <w:rFonts w:asciiTheme="minorHAnsi" w:hAnsiTheme="minorHAnsi" w:cstheme="minorHAnsi"/>
-        </w:rPr>
-        <w:t>e.g. steam engine, automobile, lightbulb, etc</w:t>
+        <w:t>Many of the world’s most important inventions are an almost inevitable product of the discoveries and problems of their times. For each of these there were many different people in many different places all working at solving similar problems using similar ideas. Thus, it can be hard to say who was the inventor of X  (e.g. steam engine, automobile, lightbulb, etc</w:t>
       </w:r>
       <w:r>
         <w:rPr>
@@ -7784,33 +7340,17 @@
         </w:rPr>
         <w:t xml:space="preserve"> will have given you a little bit of a feel for how machines like the ENIAC were programmed. In the ENIAC, there would have been many simple computational units similar to the K&amp;S </w:t>
       </w:r>
-      <w:proofErr w:type="spellStart"/>
       <w:r>
         <w:rPr>
           <w:rFonts w:asciiTheme="minorHAnsi" w:hAnsiTheme="minorHAnsi" w:cstheme="minorHAnsi"/>
         </w:rPr>
         <w:t>datapath</w:t>
       </w:r>
-      <w:proofErr w:type="spellEnd"/>
-      <w:r>
-        <w:rPr>
-          <w:rFonts w:asciiTheme="minorHAnsi" w:hAnsiTheme="minorHAnsi" w:cstheme="minorHAnsi"/>
-        </w:rPr>
-        <w:t>. Each one would have been configured to perform some operation. These units would have then been connected together to perform a sequence of operations (</w:t>
-      </w:r>
-      <w:proofErr w:type="gramStart"/>
-      <w:r>
-        <w:rPr>
-          <w:rFonts w:asciiTheme="minorHAnsi" w:hAnsiTheme="minorHAnsi" w:cstheme="minorHAnsi"/>
-        </w:rPr>
-        <w:t>i.e.</w:t>
-      </w:r>
-      <w:proofErr w:type="gramEnd"/>
-      <w:r>
-        <w:rPr>
-          <w:rFonts w:asciiTheme="minorHAnsi" w:hAnsiTheme="minorHAnsi" w:cstheme="minorHAnsi"/>
-        </w:rPr>
-        <w:t xml:space="preserve"> a program).</w:t>
+      <w:r>
+        <w:rPr>
+          <w:rFonts w:asciiTheme="minorHAnsi" w:hAnsiTheme="minorHAnsi" w:cstheme="minorHAnsi"/>
+        </w:rPr>
+        <w:t>. Each one would have been configured to perform some operation. These units would have then been connected together to perform a sequence of operations (i.e. a program).</w:t>
       </w:r>
     </w:p>
     <w:p>
@@ -8365,47 +7905,7 @@
           <w:sz w:val="18"/>
           <w:szCs w:val="18"/>
         </w:rPr>
-        <w:t>Creative Commons Attribution-</w:t>
-      </w:r>
-      <w:proofErr w:type="spellStart"/>
-      <w:r>
-        <w:rPr>
-          <w:rStyle w:val="Hyperlink"/>
-          <w:color w:val="049CCF"/>
-          <w:sz w:val="18"/>
-          <w:szCs w:val="18"/>
-        </w:rPr>
-        <w:t>NonCommercial</w:t>
-      </w:r>
-      <w:proofErr w:type="spellEnd"/>
-      <w:r>
-        <w:rPr>
-          <w:rStyle w:val="Hyperlink"/>
-          <w:color w:val="049CCF"/>
-          <w:sz w:val="18"/>
-          <w:szCs w:val="18"/>
-        </w:rPr>
-        <w:t>-</w:t>
-      </w:r>
-      <w:proofErr w:type="spellStart"/>
-      <w:r>
-        <w:rPr>
-          <w:rStyle w:val="Hyperlink"/>
-          <w:color w:val="049CCF"/>
-          <w:sz w:val="18"/>
-          <w:szCs w:val="18"/>
-        </w:rPr>
-        <w:t>ShareAlike</w:t>
-      </w:r>
-      <w:proofErr w:type="spellEnd"/>
-      <w:r>
-        <w:rPr>
-          <w:rStyle w:val="Hyperlink"/>
-          <w:color w:val="049CCF"/>
-          <w:sz w:val="18"/>
-          <w:szCs w:val="18"/>
-        </w:rPr>
-        <w:t xml:space="preserve"> 4.0 International License</w:t>
+        <w:t>Creative Commons Attribution-NonCommercial-ShareAlike 4.0 International License</w:t>
       </w:r>
     </w:hyperlink>
     <w:r>

</xml_diff>